<commit_message>
changed the status of the roadmap
</commit_message>
<xml_diff>
--- a/pages_list_roadmap.docx
+++ b/pages_list_roadmap.docx
@@ -813,22 +813,32 @@
           <w:tcPr>
             <w:cnfStyle w:val="001000000000" w:firstRow="0" w:lastRow="0" w:firstColumn="1" w:lastColumn="0" w:oddVBand="0" w:evenVBand="0" w:oddHBand="0" w:evenHBand="0" w:firstRowFirstColumn="0" w:firstRowLastColumn="0" w:lastRowFirstColumn="0" w:lastRowLastColumn="0"/>
             <w:tcW w:w="3060" w:type="dxa"/>
-            <w:shd w:val="clear" w:color="auto" w:fill="FF0000"/>
-            <w:vAlign w:val="center"/>
-          </w:tcPr>
-          <w:p>
-            <w:pPr>
-              <w:jc w:val="center"/>
-              <w:rPr>
-                <w:rFonts w:asciiTheme="minorBidi" w:hAnsiTheme="minorBidi"/>
-              </w:rPr>
-            </w:pPr>
+            <w:shd w:val="clear" w:color="auto" w:fill="auto"/>
+            <w:vAlign w:val="center"/>
+          </w:tcPr>
+          <w:p>
+            <w:pPr>
+              <w:jc w:val="center"/>
+              <w:rPr>
+                <w:rFonts w:asciiTheme="minorBidi" w:hAnsiTheme="minorBidi"/>
+                <w:b w:val="0"/>
+                <w:bCs w:val="0"/>
+              </w:rPr>
+            </w:pPr>
+            <w:r>
+              <w:rPr>
+                <w:rFonts w:asciiTheme="minorBidi" w:hAnsiTheme="minorBidi"/>
+                <w:b w:val="0"/>
+                <w:bCs w:val="0"/>
+              </w:rPr>
+              <w:t>In progress</w:t>
+            </w:r>
           </w:p>
         </w:tc>
         <w:tc>
           <w:tcPr>
             <w:tcW w:w="810" w:type="dxa"/>
-            <w:shd w:val="clear" w:color="auto" w:fill="FF0000"/>
+            <w:shd w:val="clear" w:color="auto" w:fill="auto"/>
             <w:vAlign w:val="center"/>
           </w:tcPr>
           <w:p>
@@ -850,7 +860,7 @@
         <w:tc>
           <w:tcPr>
             <w:tcW w:w="2520" w:type="dxa"/>
-            <w:shd w:val="clear" w:color="auto" w:fill="FF0000"/>
+            <w:shd w:val="clear" w:color="auto" w:fill="auto"/>
             <w:vAlign w:val="center"/>
           </w:tcPr>
           <w:p>
@@ -873,7 +883,7 @@
         <w:tc>
           <w:tcPr>
             <w:tcW w:w="4115" w:type="dxa"/>
-            <w:shd w:val="clear" w:color="auto" w:fill="FF0000"/>
+            <w:shd w:val="clear" w:color="auto" w:fill="auto"/>
             <w:vAlign w:val="center"/>
           </w:tcPr>
           <w:p>
@@ -897,7 +907,7 @@
         <w:tc>
           <w:tcPr>
             <w:tcW w:w="475" w:type="dxa"/>
-            <w:shd w:val="clear" w:color="auto" w:fill="FF0000"/>
+            <w:shd w:val="clear" w:color="auto" w:fill="auto"/>
             <w:vAlign w:val="center"/>
           </w:tcPr>
           <w:p>
@@ -927,22 +937,32 @@
           <w:tcPr>
             <w:cnfStyle w:val="001000000000" w:firstRow="0" w:lastRow="0" w:firstColumn="1" w:lastColumn="0" w:oddVBand="0" w:evenVBand="0" w:oddHBand="0" w:evenHBand="0" w:firstRowFirstColumn="0" w:firstRowLastColumn="0" w:lastRowFirstColumn="0" w:lastRowLastColumn="0"/>
             <w:tcW w:w="3060" w:type="dxa"/>
-            <w:shd w:val="clear" w:color="auto" w:fill="FF0000"/>
-            <w:vAlign w:val="center"/>
-          </w:tcPr>
-          <w:p>
-            <w:pPr>
-              <w:jc w:val="center"/>
-              <w:rPr>
-                <w:rFonts w:asciiTheme="minorBidi" w:hAnsiTheme="minorBidi"/>
-              </w:rPr>
-            </w:pPr>
+            <w:shd w:val="clear" w:color="auto" w:fill="DEEAF6" w:themeFill="accent1" w:themeFillTint="33"/>
+            <w:vAlign w:val="center"/>
+          </w:tcPr>
+          <w:p>
+            <w:pPr>
+              <w:jc w:val="center"/>
+              <w:rPr>
+                <w:rFonts w:asciiTheme="minorBidi" w:hAnsiTheme="minorBidi"/>
+                <w:b w:val="0"/>
+                <w:bCs w:val="0"/>
+              </w:rPr>
+            </w:pPr>
+            <w:r>
+              <w:rPr>
+                <w:rFonts w:asciiTheme="minorBidi" w:hAnsiTheme="minorBidi"/>
+                <w:b w:val="0"/>
+                <w:bCs w:val="0"/>
+              </w:rPr>
+              <w:t>In progress</w:t>
+            </w:r>
           </w:p>
         </w:tc>
         <w:tc>
           <w:tcPr>
             <w:tcW w:w="810" w:type="dxa"/>
-            <w:shd w:val="clear" w:color="auto" w:fill="FF0000"/>
+            <w:shd w:val="clear" w:color="auto" w:fill="DEEAF6" w:themeFill="accent1" w:themeFillTint="33"/>
             <w:vAlign w:val="center"/>
           </w:tcPr>
           <w:p>
@@ -964,7 +984,7 @@
         <w:tc>
           <w:tcPr>
             <w:tcW w:w="2520" w:type="dxa"/>
-            <w:shd w:val="clear" w:color="auto" w:fill="FF0000"/>
+            <w:shd w:val="clear" w:color="auto" w:fill="DEEAF6" w:themeFill="accent1" w:themeFillTint="33"/>
             <w:vAlign w:val="center"/>
           </w:tcPr>
           <w:p>
@@ -987,7 +1007,7 @@
         <w:tc>
           <w:tcPr>
             <w:tcW w:w="4115" w:type="dxa"/>
-            <w:shd w:val="clear" w:color="auto" w:fill="FF0000"/>
+            <w:shd w:val="clear" w:color="auto" w:fill="DEEAF6" w:themeFill="accent1" w:themeFillTint="33"/>
             <w:vAlign w:val="center"/>
           </w:tcPr>
           <w:p>
@@ -1010,7 +1030,7 @@
         <w:tc>
           <w:tcPr>
             <w:tcW w:w="475" w:type="dxa"/>
-            <w:shd w:val="clear" w:color="auto" w:fill="FF0000"/>
+            <w:shd w:val="clear" w:color="auto" w:fill="DEEAF6" w:themeFill="accent1" w:themeFillTint="33"/>
             <w:vAlign w:val="center"/>
           </w:tcPr>
           <w:p>
@@ -1426,7 +1446,6 @@
               <w:cnfStyle w:val="000000100000" w:firstRow="0" w:lastRow="0" w:firstColumn="0" w:lastColumn="0" w:oddVBand="0" w:evenVBand="0" w:oddHBand="1" w:evenHBand="0" w:firstRowFirstColumn="0" w:firstRowLastColumn="0" w:lastRowFirstColumn="0" w:lastRowLastColumn="0"/>
               <w:rPr>
                 <w:rFonts w:asciiTheme="minorBidi" w:hAnsiTheme="minorBidi"/>
-                <w:rtl/>
               </w:rPr>
             </w:pPr>
             <w:r>
@@ -1498,18 +1517,8 @@
               <w:jc w:val="center"/>
               <w:rPr>
                 <w:rFonts w:asciiTheme="minorBidi" w:hAnsiTheme="minorBidi"/>
-                <w:b w:val="0"/>
-                <w:bCs w:val="0"/>
-              </w:rPr>
-            </w:pPr>
-            <w:r>
-              <w:rPr>
-                <w:rFonts w:asciiTheme="minorBidi" w:hAnsiTheme="minorBidi"/>
-                <w:b w:val="0"/>
-                <w:bCs w:val="0"/>
-              </w:rPr>
-              <w:t>In progress</w:t>
-            </w:r>
+              </w:rPr>
+            </w:pPr>
           </w:p>
         </w:tc>
         <w:tc>
@@ -1527,9 +1536,10 @@
             </w:pPr>
             <w:r>
               <w:rPr>
-                <w:rFonts w:asciiTheme="minorBidi" w:hAnsiTheme="minorBidi"/>
-              </w:rPr>
-              <w:t>13</w:t>
+                <w:rFonts w:asciiTheme="minorBidi" w:hAnsiTheme="minorBidi" w:hint="cs"/>
+                <w:rtl/>
+              </w:rPr>
+              <w:t>14.1</w:t>
             </w:r>
           </w:p>
         </w:tc>
@@ -1551,7 +1561,7 @@
               <w:rPr>
                 <w:rFonts w:asciiTheme="minorBidi" w:hAnsiTheme="minorBidi"/>
               </w:rPr>
-              <w:t>admin</w:t>
+              <w:t>user</w:t>
             </w:r>
           </w:p>
         </w:tc>
@@ -1565,16 +1575,18 @@
               <w:jc w:val="center"/>
               <w:cnfStyle w:val="000000000000" w:firstRow="0" w:lastRow="0" w:firstColumn="0" w:lastColumn="0" w:oddVBand="0" w:evenVBand="0" w:oddHBand="0" w:evenHBand="0" w:firstRowFirstColumn="0" w:firstRowLastColumn="0" w:lastRowFirstColumn="0" w:lastRowLastColumn="0"/>
               <w:rPr>
-                <w:rFonts w:asciiTheme="minorBidi" w:hAnsiTheme="minorBidi"/>
-                <w:rtl/>
-              </w:rPr>
-            </w:pPr>
-            <w:r>
-              <w:rPr>
-                <w:rFonts w:asciiTheme="minorBidi" w:hAnsiTheme="minorBidi"/>
-                <w:rtl/>
-              </w:rPr>
-              <w:t>إدارة الطلبات (عرض كافة الطلبات)</w:t>
+                <w:rFonts w:asciiTheme="minorBidi" w:hAnsiTheme="minorBidi" w:hint="cs"/>
+                <w:rtl/>
+                <w:lang w:bidi="ar-LY"/>
+              </w:rPr>
+            </w:pPr>
+            <w:r>
+              <w:rPr>
+                <w:rFonts w:asciiTheme="minorBidi" w:hAnsiTheme="minorBidi" w:hint="cs"/>
+                <w:rtl/>
+                <w:lang w:bidi="ar-LY"/>
+              </w:rPr>
+              <w:t>تفاصيل الطلب</w:t>
             </w:r>
           </w:p>
         </w:tc>
@@ -1621,7 +1633,6 @@
                 <w:bCs w:val="0"/>
               </w:rPr>
             </w:pPr>
-            <w:bookmarkStart w:id="0" w:name="_GoBack" w:colFirst="0" w:colLast="0"/>
             <w:r>
               <w:rPr>
                 <w:rFonts w:asciiTheme="minorBidi" w:hAnsiTheme="minorBidi"/>
@@ -1649,7 +1660,7 @@
               <w:rPr>
                 <w:rFonts w:asciiTheme="minorBidi" w:hAnsiTheme="minorBidi"/>
               </w:rPr>
-              <w:t>13.1</w:t>
+              <w:t>13</w:t>
             </w:r>
           </w:p>
         </w:tc>
@@ -1664,6 +1675,7 @@
               <w:cnfStyle w:val="000000100000" w:firstRow="0" w:lastRow="0" w:firstColumn="0" w:lastColumn="0" w:oddVBand="0" w:evenVBand="0" w:oddHBand="1" w:evenHBand="0" w:firstRowFirstColumn="0" w:firstRowLastColumn="0" w:lastRowFirstColumn="0" w:lastRowLastColumn="0"/>
               <w:rPr>
                 <w:rFonts w:asciiTheme="minorBidi" w:hAnsiTheme="minorBidi"/>
+                <w:rtl/>
               </w:rPr>
             </w:pPr>
             <w:r>
@@ -1685,16 +1697,15 @@
               <w:cnfStyle w:val="000000100000" w:firstRow="0" w:lastRow="0" w:firstColumn="0" w:lastColumn="0" w:oddVBand="0" w:evenVBand="0" w:oddHBand="1" w:evenHBand="0" w:firstRowFirstColumn="0" w:firstRowLastColumn="0" w:lastRowFirstColumn="0" w:lastRowLastColumn="0"/>
               <w:rPr>
                 <w:rFonts w:asciiTheme="minorBidi" w:hAnsiTheme="minorBidi"/>
-                <w:lang w:bidi="ar-LY"/>
-              </w:rPr>
-            </w:pPr>
-            <w:r>
-              <w:rPr>
-                <w:rFonts w:asciiTheme="minorBidi" w:hAnsiTheme="minorBidi" w:hint="cs"/>
-                <w:rtl/>
-                <w:lang w:bidi="ar-LY"/>
-              </w:rPr>
-              <w:t>عرض تفاصيل طلب معين</w:t>
+                <w:rtl/>
+              </w:rPr>
+            </w:pPr>
+            <w:r>
+              <w:rPr>
+                <w:rFonts w:asciiTheme="minorBidi" w:hAnsiTheme="minorBidi"/>
+                <w:rtl/>
+              </w:rPr>
+              <w:t>إدارة الطلبات (عرض كافة الطلبات)</w:t>
             </w:r>
           </w:p>
         </w:tc>
@@ -1722,7 +1733,6 @@
           </w:p>
         </w:tc>
       </w:tr>
-      <w:bookmarkEnd w:id="0"/>
       <w:tr>
         <w:tc>
           <w:tcPr>
@@ -1735,8 +1745,18 @@
               <w:jc w:val="center"/>
               <w:rPr>
                 <w:rFonts w:asciiTheme="minorBidi" w:hAnsiTheme="minorBidi"/>
-              </w:rPr>
-            </w:pPr>
+                <w:b w:val="0"/>
+                <w:bCs w:val="0"/>
+              </w:rPr>
+            </w:pPr>
+            <w:r>
+              <w:rPr>
+                <w:rFonts w:asciiTheme="minorBidi" w:hAnsiTheme="minorBidi"/>
+                <w:b w:val="0"/>
+                <w:bCs w:val="0"/>
+              </w:rPr>
+              <w:t>In progress</w:t>
+            </w:r>
           </w:p>
         </w:tc>
         <w:tc>
@@ -1756,7 +1776,7 @@
               <w:rPr>
                 <w:rFonts w:asciiTheme="minorBidi" w:hAnsiTheme="minorBidi"/>
               </w:rPr>
-              <w:t>15</w:t>
+              <w:t>13.1</w:t>
             </w:r>
           </w:p>
         </w:tc>
@@ -1771,7 +1791,6 @@
               <w:cnfStyle w:val="000000000000" w:firstRow="0" w:lastRow="0" w:firstColumn="0" w:lastColumn="0" w:oddVBand="0" w:evenVBand="0" w:oddHBand="0" w:evenHBand="0" w:firstRowFirstColumn="0" w:firstRowLastColumn="0" w:lastRowFirstColumn="0" w:lastRowLastColumn="0"/>
               <w:rPr>
                 <w:rFonts w:asciiTheme="minorBidi" w:hAnsiTheme="minorBidi"/>
-                <w:rtl/>
               </w:rPr>
             </w:pPr>
             <w:r>
@@ -1793,15 +1812,16 @@
               <w:cnfStyle w:val="000000000000" w:firstRow="0" w:lastRow="0" w:firstColumn="0" w:lastColumn="0" w:oddVBand="0" w:evenVBand="0" w:oddHBand="0" w:evenHBand="0" w:firstRowFirstColumn="0" w:firstRowLastColumn="0" w:lastRowFirstColumn="0" w:lastRowLastColumn="0"/>
               <w:rPr>
                 <w:rFonts w:asciiTheme="minorBidi" w:hAnsiTheme="minorBidi"/>
-                <w:rtl/>
-              </w:rPr>
-            </w:pPr>
-            <w:r>
-              <w:rPr>
-                <w:rFonts w:asciiTheme="minorBidi" w:hAnsiTheme="minorBidi"/>
-                <w:rtl/>
-              </w:rPr>
-              <w:t>تعديل وحذف طلب</w:t>
+                <w:lang w:bidi="ar-LY"/>
+              </w:rPr>
+            </w:pPr>
+            <w:r>
+              <w:rPr>
+                <w:rFonts w:asciiTheme="minorBidi" w:hAnsiTheme="minorBidi" w:hint="cs"/>
+                <w:rtl/>
+                <w:lang w:bidi="ar-LY"/>
+              </w:rPr>
+              <w:t>عرض تفاصيل طلب معين</w:t>
             </w:r>
           </w:p>
         </w:tc>
@@ -1859,13 +1879,15 @@
               <w:cnfStyle w:val="000000100000" w:firstRow="0" w:lastRow="0" w:firstColumn="0" w:lastColumn="0" w:oddVBand="0" w:evenVBand="0" w:oddHBand="1" w:evenHBand="0" w:firstRowFirstColumn="0" w:firstRowLastColumn="0" w:lastRowFirstColumn="0" w:lastRowLastColumn="0"/>
               <w:rPr>
                 <w:rFonts w:asciiTheme="minorBidi" w:hAnsiTheme="minorBidi"/>
-              </w:rPr>
-            </w:pPr>
-            <w:r>
-              <w:rPr>
-                <w:rFonts w:asciiTheme="minorBidi" w:hAnsiTheme="minorBidi"/>
-              </w:rPr>
-              <w:t>16</w:t>
+                <w:strike/>
+              </w:rPr>
+            </w:pPr>
+            <w:r>
+              <w:rPr>
+                <w:rFonts w:asciiTheme="minorBidi" w:hAnsiTheme="minorBidi"/>
+                <w:strike/>
+              </w:rPr>
+              <w:t>15</w:t>
             </w:r>
           </w:p>
         </w:tc>
@@ -1880,12 +1902,14 @@
               <w:cnfStyle w:val="000000100000" w:firstRow="0" w:lastRow="0" w:firstColumn="0" w:lastColumn="0" w:oddVBand="0" w:evenVBand="0" w:oddHBand="1" w:evenHBand="0" w:firstRowFirstColumn="0" w:firstRowLastColumn="0" w:lastRowFirstColumn="0" w:lastRowLastColumn="0"/>
               <w:rPr>
                 <w:rFonts w:asciiTheme="minorBidi" w:hAnsiTheme="minorBidi"/>
-                <w:rtl/>
-              </w:rPr>
-            </w:pPr>
-            <w:r>
-              <w:rPr>
-                <w:rFonts w:asciiTheme="minorBidi" w:hAnsiTheme="minorBidi"/>
+                <w:strike/>
+                <w:rtl/>
+              </w:rPr>
+            </w:pPr>
+            <w:r>
+              <w:rPr>
+                <w:rFonts w:asciiTheme="minorBidi" w:hAnsiTheme="minorBidi"/>
+                <w:strike/>
               </w:rPr>
               <w:t>admin</w:t>
             </w:r>
@@ -1902,15 +1926,17 @@
               <w:cnfStyle w:val="000000100000" w:firstRow="0" w:lastRow="0" w:firstColumn="0" w:lastColumn="0" w:oddVBand="0" w:evenVBand="0" w:oddHBand="1" w:evenHBand="0" w:firstRowFirstColumn="0" w:firstRowLastColumn="0" w:lastRowFirstColumn="0" w:lastRowLastColumn="0"/>
               <w:rPr>
                 <w:rFonts w:asciiTheme="minorBidi" w:hAnsiTheme="minorBidi"/>
-                <w:rtl/>
-              </w:rPr>
-            </w:pPr>
-            <w:r>
-              <w:rPr>
-                <w:rFonts w:asciiTheme="minorBidi" w:hAnsiTheme="minorBidi"/>
-                <w:rtl/>
-              </w:rPr>
-              <w:t>الرسائل الواردة</w:t>
+                <w:strike/>
+                <w:rtl/>
+              </w:rPr>
+            </w:pPr>
+            <w:r>
+              <w:rPr>
+                <w:rFonts w:asciiTheme="minorBidi" w:hAnsiTheme="minorBidi"/>
+                <w:strike/>
+                <w:rtl/>
+              </w:rPr>
+              <w:t>تعديل وحذف طلب</w:t>
             </w:r>
           </w:p>
         </w:tc>
@@ -1925,12 +1951,14 @@
               <w:cnfStyle w:val="000000100000" w:firstRow="0" w:lastRow="0" w:firstColumn="0" w:lastColumn="0" w:oddVBand="0" w:evenVBand="0" w:oddHBand="1" w:evenHBand="0" w:firstRowFirstColumn="0" w:firstRowLastColumn="0" w:lastRowFirstColumn="0" w:lastRowLastColumn="0"/>
               <w:rPr>
                 <w:rFonts w:asciiTheme="minorBidi" w:hAnsiTheme="minorBidi"/>
-                <w:rtl/>
-              </w:rPr>
-            </w:pPr>
-            <w:r>
-              <w:rPr>
-                <w:rFonts w:asciiTheme="minorBidi" w:hAnsiTheme="minorBidi"/>
+                <w:strike/>
+                <w:rtl/>
+              </w:rPr>
+            </w:pPr>
+            <w:r>
+              <w:rPr>
+                <w:rFonts w:asciiTheme="minorBidi" w:hAnsiTheme="minorBidi"/>
+                <w:strike/>
                 <w:rtl/>
               </w:rPr>
               <w:t>15</w:t>
@@ -1971,7 +1999,7 @@
               <w:rPr>
                 <w:rFonts w:asciiTheme="minorBidi" w:hAnsiTheme="minorBidi"/>
               </w:rPr>
-              <w:t>18</w:t>
+              <w:t>16</w:t>
             </w:r>
           </w:p>
         </w:tc>
@@ -2009,23 +2037,14 @@
               <w:rPr>
                 <w:rFonts w:asciiTheme="minorBidi" w:hAnsiTheme="minorBidi"/>
                 <w:rtl/>
-                <w:lang w:bidi="ar-LY"/>
-              </w:rPr>
-            </w:pPr>
-            <w:r>
-              <w:rPr>
-                <w:rFonts w:asciiTheme="minorBidi" w:hAnsiTheme="minorBidi"/>
-                <w:rtl/>
-                <w:lang w:bidi="ar-LY"/>
-              </w:rPr>
-              <w:t xml:space="preserve">إدارة مديري النظام </w:t>
-            </w:r>
-            <w:r>
-              <w:rPr>
-                <w:rFonts w:asciiTheme="minorBidi" w:hAnsiTheme="minorBidi"/>
-                <w:rtl/>
-              </w:rPr>
-              <w:t>(عرض كافة المديرين)</w:t>
+              </w:rPr>
+            </w:pPr>
+            <w:r>
+              <w:rPr>
+                <w:rFonts w:asciiTheme="minorBidi" w:hAnsiTheme="minorBidi"/>
+                <w:rtl/>
+              </w:rPr>
+              <w:t>الرسائل الواردة</w:t>
             </w:r>
           </w:p>
         </w:tc>
@@ -2089,7 +2108,7 @@
               <w:rPr>
                 <w:rFonts w:asciiTheme="minorBidi" w:hAnsiTheme="minorBidi"/>
               </w:rPr>
-              <w:t>19</w:t>
+              <w:t>18</w:t>
             </w:r>
           </w:p>
         </w:tc>
@@ -2136,7 +2155,14 @@
                 <w:rtl/>
                 <w:lang w:bidi="ar-LY"/>
               </w:rPr>
-              <w:t>إضافة مدير</w:t>
+              <w:t xml:space="preserve">إدارة مديري النظام </w:t>
+            </w:r>
+            <w:r>
+              <w:rPr>
+                <w:rFonts w:asciiTheme="minorBidi" w:hAnsiTheme="minorBidi"/>
+                <w:rtl/>
+              </w:rPr>
+              <w:t>(عرض كافة المديرين)</w:t>
             </w:r>
           </w:p>
         </w:tc>
@@ -2197,7 +2223,7 @@
               <w:rPr>
                 <w:rFonts w:asciiTheme="minorBidi" w:hAnsiTheme="minorBidi"/>
               </w:rPr>
-              <w:t>20</w:t>
+              <w:t>19</w:t>
             </w:r>
           </w:p>
         </w:tc>
@@ -2235,14 +2261,16 @@
               <w:rPr>
                 <w:rFonts w:asciiTheme="minorBidi" w:hAnsiTheme="minorBidi"/>
                 <w:rtl/>
-              </w:rPr>
-            </w:pPr>
-            <w:r>
-              <w:rPr>
-                <w:rFonts w:asciiTheme="minorBidi" w:hAnsiTheme="minorBidi"/>
-                <w:rtl/>
-              </w:rPr>
-              <w:t>تعديل مدير</w:t>
+                <w:lang w:bidi="ar-LY"/>
+              </w:rPr>
+            </w:pPr>
+            <w:r>
+              <w:rPr>
+                <w:rFonts w:asciiTheme="minorBidi" w:hAnsiTheme="minorBidi"/>
+                <w:rtl/>
+                <w:lang w:bidi="ar-LY"/>
+              </w:rPr>
+              <w:t>إضافة مدير</w:t>
             </w:r>
           </w:p>
         </w:tc>
@@ -2306,7 +2334,7 @@
               <w:rPr>
                 <w:rFonts w:asciiTheme="minorBidi" w:hAnsiTheme="minorBidi"/>
               </w:rPr>
-              <w:t>21</w:t>
+              <w:t>20</w:t>
             </w:r>
           </w:p>
         </w:tc>
@@ -2351,7 +2379,7 @@
                 <w:rFonts w:asciiTheme="minorBidi" w:hAnsiTheme="minorBidi"/>
                 <w:rtl/>
               </w:rPr>
-              <w:t>إدارة المشتركين</w:t>
+              <w:t>تعديل مدير</w:t>
             </w:r>
           </w:p>
         </w:tc>
@@ -2412,7 +2440,7 @@
               <w:rPr>
                 <w:rFonts w:asciiTheme="minorBidi" w:hAnsiTheme="minorBidi"/>
               </w:rPr>
-              <w:t>22</w:t>
+              <w:t>21</w:t>
             </w:r>
           </w:p>
         </w:tc>
@@ -2457,7 +2485,7 @@
                 <w:rFonts w:asciiTheme="minorBidi" w:hAnsiTheme="minorBidi"/>
                 <w:rtl/>
               </w:rPr>
-              <w:t>تعديل مشترك</w:t>
+              <w:t>إدارة المشتركين</w:t>
             </w:r>
           </w:p>
         </w:tc>
@@ -2500,6 +2528,121 @@
               <w:jc w:val="center"/>
               <w:rPr>
                 <w:rFonts w:asciiTheme="minorBidi" w:hAnsiTheme="minorBidi"/>
+              </w:rPr>
+            </w:pPr>
+          </w:p>
+        </w:tc>
+        <w:tc>
+          <w:tcPr>
+            <w:tcW w:w="810" w:type="dxa"/>
+            <w:vAlign w:val="center"/>
+          </w:tcPr>
+          <w:p>
+            <w:pPr>
+              <w:jc w:val="center"/>
+              <w:cnfStyle w:val="000000100000" w:firstRow="0" w:lastRow="0" w:firstColumn="0" w:lastColumn="0" w:oddVBand="0" w:evenVBand="0" w:oddHBand="1" w:evenHBand="0" w:firstRowFirstColumn="0" w:firstRowLastColumn="0" w:lastRowFirstColumn="0" w:lastRowLastColumn="0"/>
+              <w:rPr>
+                <w:rFonts w:asciiTheme="minorBidi" w:hAnsiTheme="minorBidi"/>
+              </w:rPr>
+            </w:pPr>
+            <w:r>
+              <w:rPr>
+                <w:rFonts w:asciiTheme="minorBidi" w:hAnsiTheme="minorBidi"/>
+              </w:rPr>
+              <w:t>22</w:t>
+            </w:r>
+          </w:p>
+        </w:tc>
+        <w:tc>
+          <w:tcPr>
+            <w:tcW w:w="2520" w:type="dxa"/>
+            <w:vAlign w:val="center"/>
+          </w:tcPr>
+          <w:p>
+            <w:pPr>
+              <w:jc w:val="center"/>
+              <w:cnfStyle w:val="000000100000" w:firstRow="0" w:lastRow="0" w:firstColumn="0" w:lastColumn="0" w:oddVBand="0" w:evenVBand="0" w:oddHBand="1" w:evenHBand="0" w:firstRowFirstColumn="0" w:firstRowLastColumn="0" w:lastRowFirstColumn="0" w:lastRowLastColumn="0"/>
+              <w:rPr>
+                <w:rFonts w:asciiTheme="minorBidi" w:hAnsiTheme="minorBidi"/>
+                <w:rtl/>
+              </w:rPr>
+            </w:pPr>
+            <w:r>
+              <w:rPr>
+                <w:rFonts w:asciiTheme="minorBidi" w:hAnsiTheme="minorBidi"/>
+              </w:rPr>
+              <w:t>admin</w:t>
+            </w:r>
+          </w:p>
+        </w:tc>
+        <w:tc>
+          <w:tcPr>
+            <w:tcW w:w="4115" w:type="dxa"/>
+            <w:vAlign w:val="center"/>
+          </w:tcPr>
+          <w:p>
+            <w:pPr>
+              <w:jc w:val="center"/>
+              <w:cnfStyle w:val="000000100000" w:firstRow="0" w:lastRow="0" w:firstColumn="0" w:lastColumn="0" w:oddVBand="0" w:evenVBand="0" w:oddHBand="1" w:evenHBand="0" w:firstRowFirstColumn="0" w:firstRowLastColumn="0" w:lastRowFirstColumn="0" w:lastRowLastColumn="0"/>
+              <w:rPr>
+                <w:rFonts w:asciiTheme="minorBidi" w:hAnsiTheme="minorBidi"/>
+                <w:rtl/>
+              </w:rPr>
+            </w:pPr>
+            <w:r>
+              <w:rPr>
+                <w:rFonts w:asciiTheme="minorBidi" w:hAnsiTheme="minorBidi"/>
+                <w:rtl/>
+              </w:rPr>
+              <w:t>تعديل</w:t>
+            </w:r>
+            <w:bookmarkStart w:id="0" w:name="_GoBack"/>
+            <w:bookmarkEnd w:id="0"/>
+            <w:r>
+              <w:rPr>
+                <w:rFonts w:asciiTheme="minorBidi" w:hAnsiTheme="minorBidi"/>
+                <w:rtl/>
+              </w:rPr>
+              <w:t xml:space="preserve"> مشترك</w:t>
+            </w:r>
+          </w:p>
+        </w:tc>
+        <w:tc>
+          <w:tcPr>
+            <w:tcW w:w="475" w:type="dxa"/>
+            <w:vAlign w:val="center"/>
+          </w:tcPr>
+          <w:p>
+            <w:pPr>
+              <w:jc w:val="center"/>
+              <w:cnfStyle w:val="000000100000" w:firstRow="0" w:lastRow="0" w:firstColumn="0" w:lastColumn="0" w:oddVBand="0" w:evenVBand="0" w:oddHBand="1" w:evenHBand="0" w:firstRowFirstColumn="0" w:firstRowLastColumn="0" w:lastRowFirstColumn="0" w:lastRowLastColumn="0"/>
+              <w:rPr>
+                <w:rFonts w:asciiTheme="minorBidi" w:hAnsiTheme="minorBidi"/>
+                <w:rtl/>
+              </w:rPr>
+            </w:pPr>
+            <w:r>
+              <w:rPr>
+                <w:rFonts w:asciiTheme="minorBidi" w:hAnsiTheme="minorBidi"/>
+                <w:rtl/>
+              </w:rPr>
+              <w:t>21</w:t>
+            </w:r>
+          </w:p>
+        </w:tc>
+      </w:tr>
+      <w:tr>
+        <w:tc>
+          <w:tcPr>
+            <w:cnfStyle w:val="001000000000" w:firstRow="0" w:lastRow="0" w:firstColumn="1" w:lastColumn="0" w:oddVBand="0" w:evenVBand="0" w:oddHBand="0" w:evenHBand="0" w:firstRowFirstColumn="0" w:firstRowLastColumn="0" w:lastRowFirstColumn="0" w:lastRowLastColumn="0"/>
+            <w:tcW w:w="3060" w:type="dxa"/>
+            <w:vAlign w:val="center"/>
+          </w:tcPr>
+          <w:p>
+            <w:pPr>
+              <w:jc w:val="center"/>
+              <w:rPr>
+                <w:rFonts w:asciiTheme="minorBidi" w:hAnsiTheme="minorBidi"/>
                 <w:b w:val="0"/>
                 <w:bCs w:val="0"/>
               </w:rPr>
@@ -2522,7 +2665,7 @@
           <w:p>
             <w:pPr>
               <w:jc w:val="center"/>
-              <w:cnfStyle w:val="000000100000" w:firstRow="0" w:lastRow="0" w:firstColumn="0" w:lastColumn="0" w:oddVBand="0" w:evenVBand="0" w:oddHBand="1" w:evenHBand="0" w:firstRowFirstColumn="0" w:firstRowLastColumn="0" w:lastRowFirstColumn="0" w:lastRowLastColumn="0"/>
+              <w:cnfStyle w:val="000000000000" w:firstRow="0" w:lastRow="0" w:firstColumn="0" w:lastColumn="0" w:oddVBand="0" w:evenVBand="0" w:oddHBand="0" w:evenHBand="0" w:firstRowFirstColumn="0" w:firstRowLastColumn="0" w:lastRowFirstColumn="0" w:lastRowLastColumn="0"/>
               <w:rPr>
                 <w:rFonts w:asciiTheme="minorBidi" w:hAnsiTheme="minorBidi"/>
               </w:rPr>
@@ -2544,7 +2687,7 @@
           <w:p>
             <w:pPr>
               <w:jc w:val="center"/>
-              <w:cnfStyle w:val="000000100000" w:firstRow="0" w:lastRow="0" w:firstColumn="0" w:lastColumn="0" w:oddVBand="0" w:evenVBand="0" w:oddHBand="1" w:evenHBand="0" w:firstRowFirstColumn="0" w:firstRowLastColumn="0" w:lastRowFirstColumn="0" w:lastRowLastColumn="0"/>
+              <w:cnfStyle w:val="000000000000" w:firstRow="0" w:lastRow="0" w:firstColumn="0" w:lastColumn="0" w:oddVBand="0" w:evenVBand="0" w:oddHBand="0" w:evenHBand="0" w:firstRowFirstColumn="0" w:firstRowLastColumn="0" w:lastRowFirstColumn="0" w:lastRowLastColumn="0"/>
               <w:rPr>
                 <w:rFonts w:asciiTheme="minorBidi" w:hAnsiTheme="minorBidi"/>
                 <w:rtl/>
@@ -2566,7 +2709,7 @@
           <w:p>
             <w:pPr>
               <w:jc w:val="center"/>
-              <w:cnfStyle w:val="000000100000" w:firstRow="0" w:lastRow="0" w:firstColumn="0" w:lastColumn="0" w:oddVBand="0" w:evenVBand="0" w:oddHBand="1" w:evenHBand="0" w:firstRowFirstColumn="0" w:firstRowLastColumn="0" w:lastRowFirstColumn="0" w:lastRowLastColumn="0"/>
+              <w:cnfStyle w:val="000000000000" w:firstRow="0" w:lastRow="0" w:firstColumn="0" w:lastColumn="0" w:oddVBand="0" w:evenVBand="0" w:oddHBand="0" w:evenHBand="0" w:firstRowFirstColumn="0" w:firstRowLastColumn="0" w:lastRowFirstColumn="0" w:lastRowLastColumn="0"/>
               <w:rPr>
                 <w:rFonts w:asciiTheme="minorBidi" w:hAnsiTheme="minorBidi"/>
                 <w:rtl/>
@@ -2578,123 +2721,6 @@
                 <w:rtl/>
               </w:rPr>
               <w:t>إدارة المنتجات (عرض كافة المنتجات)</w:t>
-            </w:r>
-          </w:p>
-        </w:tc>
-        <w:tc>
-          <w:tcPr>
-            <w:tcW w:w="475" w:type="dxa"/>
-            <w:vAlign w:val="center"/>
-          </w:tcPr>
-          <w:p>
-            <w:pPr>
-              <w:jc w:val="center"/>
-              <w:cnfStyle w:val="000000100000" w:firstRow="0" w:lastRow="0" w:firstColumn="0" w:lastColumn="0" w:oddVBand="0" w:evenVBand="0" w:oddHBand="1" w:evenHBand="0" w:firstRowFirstColumn="0" w:firstRowLastColumn="0" w:lastRowFirstColumn="0" w:lastRowLastColumn="0"/>
-              <w:rPr>
-                <w:rFonts w:asciiTheme="minorBidi" w:hAnsiTheme="minorBidi"/>
-                <w:rtl/>
-              </w:rPr>
-            </w:pPr>
-            <w:r>
-              <w:rPr>
-                <w:rFonts w:asciiTheme="minorBidi" w:hAnsiTheme="minorBidi"/>
-                <w:rtl/>
-              </w:rPr>
-              <w:t>21</w:t>
-            </w:r>
-          </w:p>
-        </w:tc>
-      </w:tr>
-      <w:tr>
-        <w:tc>
-          <w:tcPr>
-            <w:cnfStyle w:val="001000000000" w:firstRow="0" w:lastRow="0" w:firstColumn="1" w:lastColumn="0" w:oddVBand="0" w:evenVBand="0" w:oddHBand="0" w:evenHBand="0" w:firstRowFirstColumn="0" w:firstRowLastColumn="0" w:lastRowFirstColumn="0" w:lastRowLastColumn="0"/>
-            <w:tcW w:w="3060" w:type="dxa"/>
-            <w:vAlign w:val="center"/>
-          </w:tcPr>
-          <w:p>
-            <w:pPr>
-              <w:jc w:val="center"/>
-              <w:rPr>
-                <w:rFonts w:asciiTheme="minorBidi" w:hAnsiTheme="minorBidi"/>
-                <w:b w:val="0"/>
-                <w:bCs w:val="0"/>
-              </w:rPr>
-            </w:pPr>
-            <w:r>
-              <w:rPr>
-                <w:rFonts w:asciiTheme="minorBidi" w:hAnsiTheme="minorBidi"/>
-                <w:b w:val="0"/>
-                <w:bCs w:val="0"/>
-              </w:rPr>
-              <w:t>In progress</w:t>
-            </w:r>
-          </w:p>
-        </w:tc>
-        <w:tc>
-          <w:tcPr>
-            <w:tcW w:w="810" w:type="dxa"/>
-            <w:vAlign w:val="center"/>
-          </w:tcPr>
-          <w:p>
-            <w:pPr>
-              <w:jc w:val="center"/>
-              <w:cnfStyle w:val="000000000000" w:firstRow="0" w:lastRow="0" w:firstColumn="0" w:lastColumn="0" w:oddVBand="0" w:evenVBand="0" w:oddHBand="0" w:evenHBand="0" w:firstRowFirstColumn="0" w:firstRowLastColumn="0" w:lastRowFirstColumn="0" w:lastRowLastColumn="0"/>
-              <w:rPr>
-                <w:rFonts w:asciiTheme="minorBidi" w:hAnsiTheme="minorBidi"/>
-              </w:rPr>
-            </w:pPr>
-            <w:r>
-              <w:rPr>
-                <w:rFonts w:asciiTheme="minorBidi" w:hAnsiTheme="minorBidi"/>
-                <w:rtl/>
-              </w:rPr>
-              <w:t>9</w:t>
-            </w:r>
-          </w:p>
-        </w:tc>
-        <w:tc>
-          <w:tcPr>
-            <w:tcW w:w="2520" w:type="dxa"/>
-            <w:vAlign w:val="center"/>
-          </w:tcPr>
-          <w:p>
-            <w:pPr>
-              <w:jc w:val="center"/>
-              <w:cnfStyle w:val="000000000000" w:firstRow="0" w:lastRow="0" w:firstColumn="0" w:lastColumn="0" w:oddVBand="0" w:evenVBand="0" w:oddHBand="0" w:evenHBand="0" w:firstRowFirstColumn="0" w:firstRowLastColumn="0" w:lastRowFirstColumn="0" w:lastRowLastColumn="0"/>
-              <w:rPr>
-                <w:rFonts w:asciiTheme="minorBidi" w:hAnsiTheme="minorBidi"/>
-                <w:rtl/>
-              </w:rPr>
-            </w:pPr>
-            <w:r>
-              <w:rPr>
-                <w:rFonts w:asciiTheme="minorBidi" w:hAnsiTheme="minorBidi"/>
-              </w:rPr>
-              <w:t>admin</w:t>
-            </w:r>
-          </w:p>
-        </w:tc>
-        <w:tc>
-          <w:tcPr>
-            <w:tcW w:w="4115" w:type="dxa"/>
-            <w:vAlign w:val="center"/>
-          </w:tcPr>
-          <w:p>
-            <w:pPr>
-              <w:jc w:val="center"/>
-              <w:cnfStyle w:val="000000000000" w:firstRow="0" w:lastRow="0" w:firstColumn="0" w:lastColumn="0" w:oddVBand="0" w:evenVBand="0" w:oddHBand="0" w:evenHBand="0" w:firstRowFirstColumn="0" w:firstRowLastColumn="0" w:lastRowFirstColumn="0" w:lastRowLastColumn="0"/>
-              <w:rPr>
-                <w:rFonts w:asciiTheme="minorBidi" w:hAnsiTheme="minorBidi"/>
-                <w:rtl/>
-              </w:rPr>
-            </w:pPr>
-            <w:r>
-              <w:rPr>
-                <w:rFonts w:asciiTheme="minorBidi" w:hAnsiTheme="minorBidi"/>
-                <w:rtl/>
-              </w:rPr>
-              <w:t>إضافة منتج</w:t>
             </w:r>
           </w:p>
         </w:tc>
@@ -2769,6 +2795,122 @@
                 <w:rFonts w:asciiTheme="minorBidi" w:hAnsiTheme="minorBidi"/>
                 <w:rtl/>
               </w:rPr>
+              <w:t>9</w:t>
+            </w:r>
+          </w:p>
+        </w:tc>
+        <w:tc>
+          <w:tcPr>
+            <w:tcW w:w="2520" w:type="dxa"/>
+            <w:vAlign w:val="center"/>
+          </w:tcPr>
+          <w:p>
+            <w:pPr>
+              <w:jc w:val="center"/>
+              <w:cnfStyle w:val="000000100000" w:firstRow="0" w:lastRow="0" w:firstColumn="0" w:lastColumn="0" w:oddVBand="0" w:evenVBand="0" w:oddHBand="1" w:evenHBand="0" w:firstRowFirstColumn="0" w:firstRowLastColumn="0" w:lastRowFirstColumn="0" w:lastRowLastColumn="0"/>
+              <w:rPr>
+                <w:rFonts w:asciiTheme="minorBidi" w:hAnsiTheme="minorBidi"/>
+                <w:rtl/>
+              </w:rPr>
+            </w:pPr>
+            <w:r>
+              <w:rPr>
+                <w:rFonts w:asciiTheme="minorBidi" w:hAnsiTheme="minorBidi"/>
+              </w:rPr>
+              <w:t>admin</w:t>
+            </w:r>
+          </w:p>
+        </w:tc>
+        <w:tc>
+          <w:tcPr>
+            <w:tcW w:w="4115" w:type="dxa"/>
+            <w:vAlign w:val="center"/>
+          </w:tcPr>
+          <w:p>
+            <w:pPr>
+              <w:jc w:val="center"/>
+              <w:cnfStyle w:val="000000100000" w:firstRow="0" w:lastRow="0" w:firstColumn="0" w:lastColumn="0" w:oddVBand="0" w:evenVBand="0" w:oddHBand="1" w:evenHBand="0" w:firstRowFirstColumn="0" w:firstRowLastColumn="0" w:lastRowFirstColumn="0" w:lastRowLastColumn="0"/>
+              <w:rPr>
+                <w:rFonts w:asciiTheme="minorBidi" w:hAnsiTheme="minorBidi"/>
+                <w:rtl/>
+              </w:rPr>
+            </w:pPr>
+            <w:r>
+              <w:rPr>
+                <w:rFonts w:asciiTheme="minorBidi" w:hAnsiTheme="minorBidi"/>
+                <w:rtl/>
+              </w:rPr>
+              <w:t>إضافة منتج</w:t>
+            </w:r>
+          </w:p>
+        </w:tc>
+        <w:tc>
+          <w:tcPr>
+            <w:tcW w:w="475" w:type="dxa"/>
+            <w:vAlign w:val="center"/>
+          </w:tcPr>
+          <w:p>
+            <w:pPr>
+              <w:jc w:val="center"/>
+              <w:cnfStyle w:val="000000100000" w:firstRow="0" w:lastRow="0" w:firstColumn="0" w:lastColumn="0" w:oddVBand="0" w:evenVBand="0" w:oddHBand="1" w:evenHBand="0" w:firstRowFirstColumn="0" w:firstRowLastColumn="0" w:lastRowFirstColumn="0" w:lastRowLastColumn="0"/>
+              <w:rPr>
+                <w:rFonts w:asciiTheme="minorBidi" w:hAnsiTheme="minorBidi"/>
+                <w:rtl/>
+              </w:rPr>
+            </w:pPr>
+            <w:r>
+              <w:rPr>
+                <w:rFonts w:asciiTheme="minorBidi" w:hAnsiTheme="minorBidi"/>
+              </w:rPr>
+              <w:t>23</w:t>
+            </w:r>
+          </w:p>
+        </w:tc>
+      </w:tr>
+      <w:tr>
+        <w:tc>
+          <w:tcPr>
+            <w:cnfStyle w:val="001000000000" w:firstRow="0" w:lastRow="0" w:firstColumn="1" w:lastColumn="0" w:oddVBand="0" w:evenVBand="0" w:oddHBand="0" w:evenHBand="0" w:firstRowFirstColumn="0" w:firstRowLastColumn="0" w:lastRowFirstColumn="0" w:lastRowLastColumn="0"/>
+            <w:tcW w:w="3060" w:type="dxa"/>
+            <w:vAlign w:val="center"/>
+          </w:tcPr>
+          <w:p>
+            <w:pPr>
+              <w:jc w:val="center"/>
+              <w:rPr>
+                <w:rFonts w:asciiTheme="minorBidi" w:hAnsiTheme="minorBidi"/>
+                <w:b w:val="0"/>
+                <w:bCs w:val="0"/>
+              </w:rPr>
+            </w:pPr>
+            <w:r>
+              <w:rPr>
+                <w:rFonts w:asciiTheme="minorBidi" w:hAnsiTheme="minorBidi"/>
+                <w:b w:val="0"/>
+                <w:bCs w:val="0"/>
+              </w:rPr>
+              <w:t>In progress</w:t>
+            </w:r>
+          </w:p>
+        </w:tc>
+        <w:tc>
+          <w:tcPr>
+            <w:tcW w:w="810" w:type="dxa"/>
+            <w:vAlign w:val="center"/>
+          </w:tcPr>
+          <w:p>
+            <w:pPr>
+              <w:jc w:val="center"/>
+              <w:cnfStyle w:val="000000000000" w:firstRow="0" w:lastRow="0" w:firstColumn="0" w:lastColumn="0" w:oddVBand="0" w:evenVBand="0" w:oddHBand="0" w:evenHBand="0" w:firstRowFirstColumn="0" w:firstRowLastColumn="0" w:lastRowFirstColumn="0" w:lastRowLastColumn="0"/>
+              <w:rPr>
+                <w:rFonts w:asciiTheme="minorBidi" w:hAnsiTheme="minorBidi"/>
+              </w:rPr>
+            </w:pPr>
+            <w:r>
+              <w:rPr>
+                <w:rFonts w:asciiTheme="minorBidi" w:hAnsiTheme="minorBidi"/>
+                <w:rtl/>
+              </w:rPr>
               <w:t>10</w:t>
             </w:r>
           </w:p>
@@ -2781,7 +2923,7 @@
           <w:p>
             <w:pPr>
               <w:jc w:val="center"/>
-              <w:cnfStyle w:val="000000100000" w:firstRow="0" w:lastRow="0" w:firstColumn="0" w:lastColumn="0" w:oddVBand="0" w:evenVBand="0" w:oddHBand="1" w:evenHBand="0" w:firstRowFirstColumn="0" w:firstRowLastColumn="0" w:lastRowFirstColumn="0" w:lastRowLastColumn="0"/>
+              <w:cnfStyle w:val="000000000000" w:firstRow="0" w:lastRow="0" w:firstColumn="0" w:lastColumn="0" w:oddVBand="0" w:evenVBand="0" w:oddHBand="0" w:evenHBand="0" w:firstRowFirstColumn="0" w:firstRowLastColumn="0" w:lastRowFirstColumn="0" w:lastRowLastColumn="0"/>
               <w:rPr>
                 <w:rFonts w:asciiTheme="minorBidi" w:hAnsiTheme="minorBidi"/>
                 <w:rtl/>
@@ -2803,7 +2945,7 @@
           <w:p>
             <w:pPr>
               <w:jc w:val="center"/>
-              <w:cnfStyle w:val="000000100000" w:firstRow="0" w:lastRow="0" w:firstColumn="0" w:lastColumn="0" w:oddVBand="0" w:evenVBand="0" w:oddHBand="1" w:evenHBand="0" w:firstRowFirstColumn="0" w:firstRowLastColumn="0" w:lastRowFirstColumn="0" w:lastRowLastColumn="0"/>
+              <w:cnfStyle w:val="000000000000" w:firstRow="0" w:lastRow="0" w:firstColumn="0" w:lastColumn="0" w:oddVBand="0" w:evenVBand="0" w:oddHBand="0" w:evenHBand="0" w:firstRowFirstColumn="0" w:firstRowLastColumn="0" w:lastRowFirstColumn="0" w:lastRowLastColumn="0"/>
               <w:rPr>
                 <w:rFonts w:asciiTheme="minorBidi" w:hAnsiTheme="minorBidi"/>
                 <w:rtl/>
@@ -2826,17 +2968,18 @@
           <w:p>
             <w:pPr>
               <w:jc w:val="center"/>
-              <w:cnfStyle w:val="000000100000" w:firstRow="0" w:lastRow="0" w:firstColumn="0" w:lastColumn="0" w:oddVBand="0" w:evenVBand="0" w:oddHBand="1" w:evenHBand="0" w:firstRowFirstColumn="0" w:firstRowLastColumn="0" w:lastRowFirstColumn="0" w:lastRowLastColumn="0"/>
-              <w:rPr>
-                <w:rFonts w:asciiTheme="minorBidi" w:hAnsiTheme="minorBidi"/>
-                <w:rtl/>
-              </w:rPr>
-            </w:pPr>
-            <w:r>
-              <w:rPr>
-                <w:rFonts w:asciiTheme="minorBidi" w:hAnsiTheme="minorBidi"/>
-              </w:rPr>
-              <w:t>23</w:t>
+              <w:cnfStyle w:val="000000000000" w:firstRow="0" w:lastRow="0" w:firstColumn="0" w:lastColumn="0" w:oddVBand="0" w:evenVBand="0" w:oddHBand="0" w:evenHBand="0" w:firstRowFirstColumn="0" w:firstRowLastColumn="0" w:lastRowFirstColumn="0" w:lastRowLastColumn="0"/>
+              <w:rPr>
+                <w:rFonts w:asciiTheme="minorBidi" w:hAnsiTheme="minorBidi"/>
+                <w:rtl/>
+              </w:rPr>
+            </w:pPr>
+            <w:r>
+              <w:rPr>
+                <w:rFonts w:asciiTheme="minorBidi" w:hAnsiTheme="minorBidi" w:hint="cs"/>
+                <w:rtl/>
+              </w:rPr>
+              <w:t>24</w:t>
             </w:r>
           </w:p>
         </w:tc>

</xml_diff>